<commit_message>
Completamento revisione codice e fase di inserimento commenti
Manca relazione finale
</commit_message>
<xml_diff>
--- a/Analisi/Post-codice/relazione_finale.docx
+++ b/Analisi/Post-codice/relazione_finale.docx
@@ -73,6 +73,73 @@
     <w:p>
       <w:pPr>
         <w:jc w:val="center"/>
+        <w:rPr>
+          <w:b/>
+          <w:color w:val="0070C0"/>
+          <w:sz w:val="24"/>
+          <w14:textFill>
+            <w14:gradFill>
+              <w14:gsLst>
+                <w14:gs w14:pos="0">
+                  <w14:srgbClr w14:val="0070C0">
+                    <w14:shade w14:val="30000"/>
+                    <w14:satMod w14:val="115000"/>
+                  </w14:srgbClr>
+                </w14:gs>
+                <w14:gs w14:pos="50000">
+                  <w14:srgbClr w14:val="0070C0">
+                    <w14:shade w14:val="67500"/>
+                    <w14:satMod w14:val="115000"/>
+                  </w14:srgbClr>
+                </w14:gs>
+                <w14:gs w14:pos="100000">
+                  <w14:srgbClr w14:val="0070C0">
+                    <w14:shade w14:val="100000"/>
+                    <w14:satMod w14:val="115000"/>
+                  </w14:srgbClr>
+                </w14:gs>
+              </w14:gsLst>
+              <w14:lin w14:ang="16200000" w14:scaled="0"/>
+            </w14:gradFill>
+          </w14:textFill>
+        </w:rPr>
+      </w:pPr>
+      <w:r>
+        <w:rPr>
+          <w:b/>
+          <w:color w:val="0070C0"/>
+          <w:sz w:val="24"/>
+          <w14:textFill>
+            <w14:gradFill>
+              <w14:gsLst>
+                <w14:gs w14:pos="0">
+                  <w14:srgbClr w14:val="0070C0">
+                    <w14:shade w14:val="30000"/>
+                    <w14:satMod w14:val="115000"/>
+                  </w14:srgbClr>
+                </w14:gs>
+                <w14:gs w14:pos="50000">
+                  <w14:srgbClr w14:val="0070C0">
+                    <w14:shade w14:val="67500"/>
+                    <w14:satMod w14:val="115000"/>
+                  </w14:srgbClr>
+                </w14:gs>
+                <w14:gs w14:pos="100000">
+                  <w14:srgbClr w14:val="0070C0">
+                    <w14:shade w14:val="100000"/>
+                    <w14:satMod w14:val="115000"/>
+                  </w14:srgbClr>
+                </w14:gs>
+              </w14:gsLst>
+              <w14:lin w14:ang="16200000" w14:scaled="0"/>
+            </w14:gradFill>
+          </w14:textFill>
+        </w:rPr>
+        <w:t>PROGRAMMA GESTIONALE DEL FANTACALCIO</w:t>
+      </w:r>
+    </w:p>
+    <w:p>
+      <w:pPr>
         <w:rPr>
           <w:b/>
           <w:color w:val="0070C0"/>
@@ -136,7 +203,7 @@
             </w14:gradFill>
           </w14:textFill>
         </w:rPr>
-        <w:t>PROGRAMMA GESTIONALE DEL FANTACALCIO</w:t>
+        <w:t>Analisi dei requisiti</w:t>
       </w:r>
     </w:p>
     <w:p>
@@ -1281,6 +1348,7 @@
           <w:sz w:val="20"/>
           <w:szCs w:val="20"/>
         </w:rPr>
+        <w:lastRenderedPageBreak/>
         <w:t xml:space="preserve">-2 punti per ogni </w:t>
       </w:r>
       <w:r>
@@ -1364,7 +1432,6 @@
           <w:sz w:val="20"/>
           <w:szCs w:val="20"/>
         </w:rPr>
-        <w:lastRenderedPageBreak/>
         <w:t>Alla fine del campionato reale, vince chi avrà accumulato più punti nella classifica generale.</w:t>
       </w:r>
     </w:p>
@@ -1547,6 +1614,7 @@
           <w:color w:val="0070C0"/>
           <w:sz w:val="20"/>
           <w:szCs w:val="20"/>
+          <w:u w:val="single"/>
         </w:rPr>
       </w:pPr>
       <w:r>
@@ -1566,6 +1634,107 @@
           <w:u w:val="single"/>
         </w:rPr>
         <w:t xml:space="preserve"> </w:t>
+      </w:r>
+    </w:p>
+    <w:p>
+      <w:pPr>
+        <w:rPr>
+          <w:b/>
+          <w:color w:val="0070C0"/>
+          <w:sz w:val="24"/>
+          <w:szCs w:val="24"/>
+          <w14:textFill>
+            <w14:gradFill>
+              <w14:gsLst>
+                <w14:gs w14:pos="0">
+                  <w14:srgbClr w14:val="0070C0">
+                    <w14:shade w14:val="30000"/>
+                    <w14:satMod w14:val="115000"/>
+                  </w14:srgbClr>
+                </w14:gs>
+                <w14:gs w14:pos="50000">
+                  <w14:srgbClr w14:val="0070C0">
+                    <w14:shade w14:val="67500"/>
+                    <w14:satMod w14:val="115000"/>
+                  </w14:srgbClr>
+                </w14:gs>
+                <w14:gs w14:pos="100000">
+                  <w14:srgbClr w14:val="0070C0">
+                    <w14:shade w14:val="100000"/>
+                    <w14:satMod w14:val="115000"/>
+                  </w14:srgbClr>
+                </w14:gs>
+              </w14:gsLst>
+              <w14:lin w14:ang="16200000" w14:scaled="0"/>
+            </w14:gradFill>
+          </w14:textFill>
+        </w:rPr>
+      </w:pPr>
+      <w:r>
+        <w:rPr>
+          <w:b/>
+          <w:color w:val="0070C0"/>
+          <w:sz w:val="24"/>
+          <w14:textFill>
+            <w14:gradFill>
+              <w14:gsLst>
+                <w14:gs w14:pos="0">
+                  <w14:srgbClr w14:val="0070C0">
+                    <w14:shade w14:val="30000"/>
+                    <w14:satMod w14:val="115000"/>
+                  </w14:srgbClr>
+                </w14:gs>
+                <w14:gs w14:pos="50000">
+                  <w14:srgbClr w14:val="0070C0">
+                    <w14:shade w14:val="67500"/>
+                    <w14:satMod w14:val="115000"/>
+                  </w14:srgbClr>
+                </w14:gs>
+                <w14:gs w14:pos="100000">
+                  <w14:srgbClr w14:val="0070C0">
+                    <w14:shade w14:val="100000"/>
+                    <w14:satMod w14:val="115000"/>
+                  </w14:srgbClr>
+                </w14:gs>
+              </w14:gsLst>
+              <w14:lin w14:ang="16200000" w14:scaled="0"/>
+            </w14:gradFill>
+          </w14:textFill>
+        </w:rPr>
+        <w:t xml:space="preserve">Analisi </w:t>
+      </w:r>
+      <w:r>
+        <w:rPr>
+          <w:b/>
+          <w:color w:val="0070C0"/>
+          <w:sz w:val="24"/>
+          <w14:textFill>
+            <w14:gradFill>
+              <w14:gsLst>
+                <w14:gs w14:pos="0">
+                  <w14:srgbClr w14:val="0070C0">
+                    <w14:shade w14:val="30000"/>
+                    <w14:satMod w14:val="115000"/>
+                  </w14:srgbClr>
+                </w14:gs>
+                <w14:gs w14:pos="50000">
+                  <w14:srgbClr w14:val="0070C0">
+                    <w14:shade w14:val="67500"/>
+                    <w14:satMod w14:val="115000"/>
+                  </w14:srgbClr>
+                </w14:gs>
+                <w14:gs w14:pos="100000">
+                  <w14:srgbClr w14:val="0070C0">
+                    <w14:shade w14:val="100000"/>
+                    <w14:satMod w14:val="115000"/>
+                  </w14:srgbClr>
+                </w14:gs>
+              </w14:gsLst>
+              <w14:lin w14:ang="16200000" w14:scaled="0"/>
+            </w14:gradFill>
+          </w14:textFill>
+        </w:rPr>
+        <w:t>funzionale</w:t>
       </w:r>
     </w:p>
     <w:p>
@@ -2028,6 +2197,7 @@
           <w:sz w:val="20"/>
           <w:szCs w:val="20"/>
         </w:rPr>
+        <w:lastRenderedPageBreak/>
         <w:t xml:space="preserve">Uscire dal programma (con il comando </w:t>
       </w:r>
       <w:r>
@@ -2084,7 +2254,6 @@
           <w:sz w:val="20"/>
           <w:szCs w:val="20"/>
         </w:rPr>
-        <w:lastRenderedPageBreak/>
         <w:t xml:space="preserve">La schermata di inserimento delle rose dei giocatori non è attivabile direttamente dalla schermata iniziale con un comando in caso di avvio comune, ma solamente nel caso di un primo avvio. Supponendo che i </w:t>
       </w:r>
       <w:proofErr w:type="spellStart"/>
@@ -2914,24 +3083,6 @@
       <w:pPr>
         <w:rPr>
           <w:rFonts w:cstheme="minorHAnsi"/>
-          <w:sz w:val="20"/>
-          <w:szCs w:val="20"/>
-        </w:rPr>
-      </w:pPr>
-    </w:p>
-    <w:p>
-      <w:pPr>
-        <w:rPr>
-          <w:rFonts w:cstheme="minorHAnsi"/>
-          <w:sz w:val="20"/>
-          <w:szCs w:val="20"/>
-        </w:rPr>
-      </w:pPr>
-    </w:p>
-    <w:p>
-      <w:pPr>
-        <w:rPr>
-          <w:rFonts w:cstheme="minorHAnsi"/>
           <w:b/>
           <w:color w:val="365F91" w:themeColor="accent1" w:themeShade="BF"/>
           <w:sz w:val="20"/>
@@ -3210,11 +3361,103 @@
     <w:p>
       <w:pPr>
         <w:rPr>
-          <w:rFonts w:cstheme="minorHAnsi"/>
-          <w:sz w:val="20"/>
-          <w:szCs w:val="20"/>
-        </w:rPr>
-      </w:pPr>
+          <w:b/>
+          <w:color w:val="0070C0"/>
+          <w:sz w:val="24"/>
+          <w:szCs w:val="24"/>
+          <w14:textFill>
+            <w14:gradFill>
+              <w14:gsLst>
+                <w14:gs w14:pos="0">
+                  <w14:srgbClr w14:val="0070C0">
+                    <w14:shade w14:val="30000"/>
+                    <w14:satMod w14:val="115000"/>
+                  </w14:srgbClr>
+                </w14:gs>
+                <w14:gs w14:pos="50000">
+                  <w14:srgbClr w14:val="0070C0">
+                    <w14:shade w14:val="67500"/>
+                    <w14:satMod w14:val="115000"/>
+                  </w14:srgbClr>
+                </w14:gs>
+                <w14:gs w14:pos="100000">
+                  <w14:srgbClr w14:val="0070C0">
+                    <w14:shade w14:val="100000"/>
+                    <w14:satMod w14:val="115000"/>
+                  </w14:srgbClr>
+                </w14:gs>
+              </w14:gsLst>
+              <w14:lin w14:ang="16200000" w14:scaled="0"/>
+            </w14:gradFill>
+          </w14:textFill>
+        </w:rPr>
+      </w:pPr>
+      <w:r>
+        <w:rPr>
+          <w:b/>
+          <w:color w:val="0070C0"/>
+          <w:sz w:val="24"/>
+          <w14:textFill>
+            <w14:gradFill>
+              <w14:gsLst>
+                <w14:gs w14:pos="0">
+                  <w14:srgbClr w14:val="0070C0">
+                    <w14:shade w14:val="30000"/>
+                    <w14:satMod w14:val="115000"/>
+                  </w14:srgbClr>
+                </w14:gs>
+                <w14:gs w14:pos="50000">
+                  <w14:srgbClr w14:val="0070C0">
+                    <w14:shade w14:val="67500"/>
+                    <w14:satMod w14:val="115000"/>
+                  </w14:srgbClr>
+                </w14:gs>
+                <w14:gs w14:pos="100000">
+                  <w14:srgbClr w14:val="0070C0">
+                    <w14:shade w14:val="100000"/>
+                    <w14:satMod w14:val="115000"/>
+                  </w14:srgbClr>
+                </w14:gs>
+              </w14:gsLst>
+              <w14:lin w14:ang="16200000" w14:scaled="0"/>
+            </w14:gradFill>
+          </w14:textFill>
+        </w:rPr>
+        <w:t xml:space="preserve">Analisi </w:t>
+      </w:r>
+      <w:r>
+        <w:rPr>
+          <w:b/>
+          <w:color w:val="0070C0"/>
+          <w:sz w:val="24"/>
+          <w14:textFill>
+            <w14:gradFill>
+              <w14:gsLst>
+                <w14:gs w14:pos="0">
+                  <w14:srgbClr w14:val="0070C0">
+                    <w14:shade w14:val="30000"/>
+                    <w14:satMod w14:val="115000"/>
+                  </w14:srgbClr>
+                </w14:gs>
+                <w14:gs w14:pos="50000">
+                  <w14:srgbClr w14:val="0070C0">
+                    <w14:shade w14:val="67500"/>
+                    <w14:satMod w14:val="115000"/>
+                  </w14:srgbClr>
+                </w14:gs>
+                <w14:gs w14:pos="100000">
+                  <w14:srgbClr w14:val="0070C0">
+                    <w14:shade w14:val="100000"/>
+                    <w14:satMod w14:val="115000"/>
+                  </w14:srgbClr>
+                </w14:gs>
+              </w14:gsLst>
+              <w14:lin w14:ang="16200000" w14:scaled="0"/>
+            </w14:gradFill>
+          </w14:textFill>
+        </w:rPr>
+        <w:t>tecnica</w:t>
+      </w:r>
     </w:p>
     <w:p>
       <w:pPr>
@@ -3762,19 +4005,38 @@
     <w:p>
       <w:pPr>
         <w:rPr>
-          <w:rFonts w:cstheme="minorHAnsi"/>
-          <w:sz w:val="20"/>
-          <w:szCs w:val="20"/>
-        </w:rPr>
-      </w:pPr>
-      <w:r>
-        <w:rPr>
           <w:rFonts w:eastAsia="Calibri" w:cstheme="minorHAnsi"/>
+          <w:sz w:val="20"/>
+          <w:szCs w:val="20"/>
+        </w:rPr>
+      </w:pPr>
+    </w:p>
+    <w:p>
+      <w:pPr>
+        <w:rPr>
+          <w:rFonts w:eastAsia="Calibri" w:cstheme="minorHAnsi"/>
+          <w:sz w:val="20"/>
+          <w:szCs w:val="20"/>
+        </w:rPr>
+      </w:pPr>
+    </w:p>
+    <w:p>
+      <w:pPr>
+        <w:rPr>
+          <w:rFonts w:cstheme="minorHAnsi"/>
+          <w:sz w:val="20"/>
+          <w:szCs w:val="20"/>
+        </w:rPr>
+      </w:pPr>
+      <w:r>
+        <w:rPr>
+          <w:rFonts w:eastAsia="Calibri" w:cstheme="minorHAnsi"/>
           <w:b/>
           <w:color w:val="2E74B5"/>
           <w:sz w:val="20"/>
           <w:szCs w:val="20"/>
         </w:rPr>
+        <w:lastRenderedPageBreak/>
         <w:t>Classi</w:t>
       </w:r>
       <w:r>
@@ -3823,7 +4085,6 @@
           <w:sz w:val="20"/>
           <w:szCs w:val="20"/>
         </w:rPr>
-        <w:lastRenderedPageBreak/>
         <w:t xml:space="preserve">Classe </w:t>
       </w:r>
       <w:r>
@@ -5144,6 +5405,7 @@
           <w:sz w:val="20"/>
           <w:szCs w:val="20"/>
         </w:rPr>
+        <w:lastRenderedPageBreak/>
         <w:t xml:space="preserve">Classe </w:t>
       </w:r>
       <w:proofErr w:type="spellStart"/>
@@ -5295,7 +5557,6 @@
           <w:sz w:val="20"/>
           <w:szCs w:val="20"/>
         </w:rPr>
-        <w:lastRenderedPageBreak/>
         <w:t xml:space="preserve">nome </w:t>
       </w:r>
       <w:r>
@@ -7179,6 +7440,16 @@
     </w:p>
     <w:p>
       <w:pPr>
+        <w:spacing w:line="259" w:lineRule="auto"/>
+        <w:rPr>
+          <w:rFonts w:cstheme="minorHAnsi"/>
+          <w:sz w:val="20"/>
+          <w:szCs w:val="20"/>
+        </w:rPr>
+      </w:pPr>
+    </w:p>
+    <w:p>
+      <w:pPr>
         <w:pStyle w:val="Paragrafoelenco"/>
         <w:ind w:left="1440"/>
         <w:rPr>
@@ -7202,6 +7473,7 @@
           <w:sz w:val="20"/>
           <w:szCs w:val="20"/>
         </w:rPr>
+        <w:lastRenderedPageBreak/>
         <w:t>Per concludere, in generale:</w:t>
       </w:r>
     </w:p>
@@ -7309,7 +7581,6 @@
           <w:sz w:val="20"/>
           <w:szCs w:val="20"/>
         </w:rPr>
-        <w:lastRenderedPageBreak/>
         <w:t xml:space="preserve">ogni metodo, presenta delle variabili interne necessarie ai fini del funzionamento del programma, per esempio indici o contatori, che non possono essere completamente previsti e, di conseguenza, elencati all’interno di questa analisi. </w:t>
       </w:r>
     </w:p>
@@ -8943,27 +9214,9 @@
   </w:abstractNum>
   <w:num w:numId="1">
     <w:abstractNumId w:val="10"/>
-    <w:lvlOverride w:ilvl="0"/>
-    <w:lvlOverride w:ilvl="1"/>
-    <w:lvlOverride w:ilvl="2"/>
-    <w:lvlOverride w:ilvl="3"/>
-    <w:lvlOverride w:ilvl="4"/>
-    <w:lvlOverride w:ilvl="5"/>
-    <w:lvlOverride w:ilvl="6"/>
-    <w:lvlOverride w:ilvl="7"/>
-    <w:lvlOverride w:ilvl="8"/>
   </w:num>
   <w:num w:numId="2">
     <w:abstractNumId w:val="2"/>
-    <w:lvlOverride w:ilvl="0"/>
-    <w:lvlOverride w:ilvl="1"/>
-    <w:lvlOverride w:ilvl="2"/>
-    <w:lvlOverride w:ilvl="3"/>
-    <w:lvlOverride w:ilvl="4"/>
-    <w:lvlOverride w:ilvl="5"/>
-    <w:lvlOverride w:ilvl="6"/>
-    <w:lvlOverride w:ilvl="7"/>
-    <w:lvlOverride w:ilvl="8"/>
   </w:num>
   <w:num w:numId="3">
     <w:abstractNumId w:val="6"/>
@@ -9000,27 +9253,9 @@
   </w:num>
   <w:num w:numId="5">
     <w:abstractNumId w:val="5"/>
-    <w:lvlOverride w:ilvl="0"/>
-    <w:lvlOverride w:ilvl="1"/>
-    <w:lvlOverride w:ilvl="2"/>
-    <w:lvlOverride w:ilvl="3"/>
-    <w:lvlOverride w:ilvl="4"/>
-    <w:lvlOverride w:ilvl="5"/>
-    <w:lvlOverride w:ilvl="6"/>
-    <w:lvlOverride w:ilvl="7"/>
-    <w:lvlOverride w:ilvl="8"/>
   </w:num>
   <w:num w:numId="6">
     <w:abstractNumId w:val="0"/>
-    <w:lvlOverride w:ilvl="0"/>
-    <w:lvlOverride w:ilvl="1"/>
-    <w:lvlOverride w:ilvl="2"/>
-    <w:lvlOverride w:ilvl="3"/>
-    <w:lvlOverride w:ilvl="4"/>
-    <w:lvlOverride w:ilvl="5"/>
-    <w:lvlOverride w:ilvl="6"/>
-    <w:lvlOverride w:ilvl="7"/>
-    <w:lvlOverride w:ilvl="8"/>
   </w:num>
   <w:num w:numId="7">
     <w:abstractNumId w:val="1"/>
@@ -9441,7 +9676,7 @@
   <w:style w:type="paragraph" w:default="1" w:styleId="Normale">
     <w:name w:val="Normal"/>
     <w:qFormat/>
-    <w:rsid w:val="00BA786A"/>
+    <w:rsid w:val="00854FDA"/>
     <w:pPr>
       <w:spacing w:after="160" w:line="256" w:lineRule="auto"/>
     </w:pPr>

</xml_diff>